<commit_message>
agregando una modificacion al documento de arquitectura
</commit_message>
<xml_diff>
--- a/Desarrollo/BiblioTech/documentacion/Documento de arquitectura.docx
+++ b/Desarrollo/BiblioTech/documentacion/Documento de arquitectura.docx
@@ -1,6 +1,6 @@
 
 <file path=word/document.xml><?xml version="1.0" encoding="utf-8"?>
-<w:document xmlns:wpc="http://schemas.microsoft.com/office/word/2010/wordprocessingCanvas" xmlns:mc="http://schemas.openxmlformats.org/markup-compatibility/2006" xmlns:o="urn:schemas-microsoft-com:office:office" xmlns:r="http://schemas.openxmlformats.org/officeDocument/2006/relationships" xmlns:m="http://schemas.openxmlformats.org/officeDocument/2006/math" xmlns:v="urn:schemas-microsoft-com:vml" xmlns:wp14="http://schemas.microsoft.com/office/word/2010/wordprocessingDrawing" xmlns:wp="http://schemas.openxmlformats.org/drawingml/2006/wordprocessingDrawing" xmlns:w10="urn:schemas-microsoft-com:office:word" xmlns:w="http://schemas.openxmlformats.org/wordprocessingml/2006/main" xmlns:w14="http://schemas.microsoft.com/office/word/2010/wordml" xmlns:w15="http://schemas.microsoft.com/office/word/2012/wordml" xmlns:wpg="http://schemas.microsoft.com/office/word/2010/wordprocessingGroup" xmlns:wpi="http://schemas.microsoft.com/office/word/2010/wordprocessingInk" xmlns:wne="http://schemas.microsoft.com/office/word/2006/wordml" xmlns:wps="http://schemas.microsoft.com/office/word/2010/wordprocessingShape" mc:Ignorable="w14 w15 wp14">
+<w:document xmlns:wpc="http://schemas.microsoft.com/office/word/2010/wordprocessingCanvas" xmlns:cx="http://schemas.microsoft.com/office/drawing/2014/chartex" xmlns:cx1="http://schemas.microsoft.com/office/drawing/2015/9/8/chartex" xmlns:cx2="http://schemas.microsoft.com/office/drawing/2015/10/21/chartex" xmlns:cx3="http://schemas.microsoft.com/office/drawing/2016/5/9/chartex" xmlns:cx4="http://schemas.microsoft.com/office/drawing/2016/5/10/chartex" xmlns:cx5="http://schemas.microsoft.com/office/drawing/2016/5/11/chartex" xmlns:cx6="http://schemas.microsoft.com/office/drawing/2016/5/12/chartex" xmlns:cx7="http://schemas.microsoft.com/office/drawing/2016/5/13/chartex" xmlns:cx8="http://schemas.microsoft.com/office/drawing/2016/5/14/chartex" xmlns:mc="http://schemas.openxmlformats.org/markup-compatibility/2006" xmlns:aink="http://schemas.microsoft.com/office/drawing/2016/ink" xmlns:am3d="http://schemas.microsoft.com/office/drawing/2017/model3d" xmlns:o="urn:schemas-microsoft-com:office:office" xmlns:r="http://schemas.openxmlformats.org/officeDocument/2006/relationships" xmlns:m="http://schemas.openxmlformats.org/officeDocument/2006/math" xmlns:v="urn:schemas-microsoft-com:vml" xmlns:wp14="http://schemas.microsoft.com/office/word/2010/wordprocessingDrawing" xmlns:wp="http://schemas.openxmlformats.org/drawingml/2006/wordprocessingDrawing" xmlns:w10="urn:schemas-microsoft-com:office:word" xmlns:w="http://schemas.openxmlformats.org/wordprocessingml/2006/main" xmlns:w14="http://schemas.microsoft.com/office/word/2010/wordml" xmlns:w15="http://schemas.microsoft.com/office/word/2012/wordml" xmlns:w16cex="http://schemas.microsoft.com/office/word/2018/wordml/cex" xmlns:w16cid="http://schemas.microsoft.com/office/word/2016/wordml/cid" xmlns:w16="http://schemas.microsoft.com/office/word/2018/wordml" xmlns:w16sdtdh="http://schemas.microsoft.com/office/word/2020/wordml/sdtdatahash" xmlns:w16se="http://schemas.microsoft.com/office/word/2015/wordml/symex" xmlns:wpg="http://schemas.microsoft.com/office/word/2010/wordprocessingGroup" xmlns:wpi="http://schemas.microsoft.com/office/word/2010/wordprocessingInk" xmlns:wne="http://schemas.microsoft.com/office/word/2006/wordml" xmlns:wps="http://schemas.microsoft.com/office/word/2010/wordprocessingShape" mc:Ignorable="w14 w15 w16se w16cid w16 w16cex w16sdtdh wp14">
   <w:body>
     <w:p>
       <w:pPr>
@@ -258,7 +258,7 @@
               </wp:anchor>
             </w:drawing>
           </mc:Choice>
-          <mc:Fallback xmlns:w16se="http://schemas.microsoft.com/office/word/2015/wordml/symex" xmlns:w16="http://schemas.microsoft.com/office/word/2018/wordml" xmlns:w16cid="http://schemas.microsoft.com/office/word/2016/wordml/cid" xmlns:w16cex="http://schemas.microsoft.com/office/word/2018/wordml/cex" xmlns:am3d="http://schemas.microsoft.com/office/drawing/2017/model3d" xmlns:aink="http://schemas.microsoft.com/office/drawing/2016/ink" xmlns:cx8="http://schemas.microsoft.com/office/drawing/2016/5/14/chartex" xmlns:cx7="http://schemas.microsoft.com/office/drawing/2016/5/13/chartex" xmlns:cx6="http://schemas.microsoft.com/office/drawing/2016/5/12/chartex" xmlns:cx5="http://schemas.microsoft.com/office/drawing/2016/5/11/chartex" xmlns:cx4="http://schemas.microsoft.com/office/drawing/2016/5/10/chartex" xmlns:cx3="http://schemas.microsoft.com/office/drawing/2016/5/9/chartex" xmlns:cx2="http://schemas.microsoft.com/office/drawing/2015/10/21/chartex" xmlns:cx1="http://schemas.microsoft.com/office/drawing/2015/9/8/chartex" xmlns:cx="http://schemas.microsoft.com/office/drawing/2014/chartex">
+          <mc:Fallback>
             <w:pict>
               <v:shapetype w14:anchorId="4F9000D3" id="_x0000_t202" coordsize="21600,21600" o:spt="202" path="m,l,21600r21600,l21600,xe">
                 <v:stroke joinstyle="miter"/>
@@ -569,7 +569,7 @@
               </wp:anchor>
             </w:drawing>
           </mc:Choice>
-          <mc:Fallback xmlns:w16se="http://schemas.microsoft.com/office/word/2015/wordml/symex" xmlns:w16="http://schemas.microsoft.com/office/word/2018/wordml" xmlns:w16cid="http://schemas.microsoft.com/office/word/2016/wordml/cid" xmlns:w16cex="http://schemas.microsoft.com/office/word/2018/wordml/cex" xmlns:am3d="http://schemas.microsoft.com/office/drawing/2017/model3d" xmlns:aink="http://schemas.microsoft.com/office/drawing/2016/ink" xmlns:cx8="http://schemas.microsoft.com/office/drawing/2016/5/14/chartex" xmlns:cx7="http://schemas.microsoft.com/office/drawing/2016/5/13/chartex" xmlns:cx6="http://schemas.microsoft.com/office/drawing/2016/5/12/chartex" xmlns:cx5="http://schemas.microsoft.com/office/drawing/2016/5/11/chartex" xmlns:cx4="http://schemas.microsoft.com/office/drawing/2016/5/10/chartex" xmlns:cx3="http://schemas.microsoft.com/office/drawing/2016/5/9/chartex" xmlns:cx2="http://schemas.microsoft.com/office/drawing/2015/10/21/chartex" xmlns:cx1="http://schemas.microsoft.com/office/drawing/2015/9/8/chartex" xmlns:cx="http://schemas.microsoft.com/office/drawing/2014/chartex">
+          <mc:Fallback>
             <w:pict>
               <v:group w14:anchorId="6E8DF8D3" id="Grupo 149" o:spid="_x0000_s1026" style="position:absolute;margin-left:12.9pt;margin-top:5.7pt;width:559.65pt;height:101.25pt;z-index:-251657216;mso-width-percent:941;mso-height-percent:121;mso-position-horizontal-relative:page;mso-position-vertical-relative:page;mso-width-percent:941;mso-height-percent:121" coordsize="73152,12161" o:gfxdata="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">
                 <v:shape id="Rectángulo 51" o:spid="_x0000_s1027" style="position:absolute;width:73152;height:11303;visibility:visible;mso-wrap-style:square;v-text-anchor:middle" coordsize="7312660,1129665" o:gfxdata="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" path="m,l7312660,r,1129665l3619500,733425,,1091565,,xe" fillcolor="#4472c4 [3204]" stroked="f" strokeweight="1pt">
@@ -701,7 +701,7 @@
           <w:rFonts w:ascii="Times New Roman" w:hAnsi="Times New Roman" w:cs="Times New Roman"/>
           <w:b/>
           <w:sz w:val="24"/>
-          <w:lang w:val="en-US"/>
+          <w:lang w:val="es-PE"/>
         </w:rPr>
       </w:pPr>
       <w:r>
@@ -709,7 +709,7 @@
           <w:rFonts w:ascii="Times New Roman" w:hAnsi="Times New Roman" w:cs="Times New Roman"/>
           <w:b/>
           <w:sz w:val="24"/>
-          <w:lang w:val="en-US"/>
+          <w:lang w:val="es-PE"/>
         </w:rPr>
         <w:t>PROFESOR</w:t>
       </w:r>
@@ -718,7 +718,7 @@
           <w:rFonts w:ascii="Times New Roman" w:hAnsi="Times New Roman" w:cs="Times New Roman"/>
           <w:b/>
           <w:sz w:val="24"/>
-          <w:lang w:val="en-US"/>
+          <w:lang w:val="es-PE"/>
         </w:rPr>
         <w:tab/>
       </w:r>
@@ -727,7 +727,7 @@
           <w:rFonts w:ascii="Times New Roman" w:hAnsi="Times New Roman" w:cs="Times New Roman"/>
           <w:b/>
           <w:sz w:val="24"/>
-          <w:lang w:val="en-US"/>
+          <w:lang w:val="es-PE"/>
         </w:rPr>
         <w:tab/>
       </w:r>
@@ -736,7 +736,7 @@
           <w:rFonts w:ascii="Times New Roman" w:hAnsi="Times New Roman" w:cs="Times New Roman"/>
           <w:b/>
           <w:sz w:val="24"/>
-          <w:lang w:val="en-US"/>
+          <w:lang w:val="es-PE"/>
         </w:rPr>
         <w:tab/>
         <w:t xml:space="preserve">: </w:t>
@@ -746,7 +746,7 @@
           <w:rFonts w:ascii="Times New Roman" w:hAnsi="Times New Roman" w:cs="Times New Roman"/>
           <w:b/>
           <w:sz w:val="24"/>
-          <w:lang w:val="en-US"/>
+          <w:lang w:val="es-PE"/>
         </w:rPr>
         <w:tab/>
       </w:r>
@@ -754,7 +754,7 @@
         <w:rPr>
           <w:rFonts w:ascii="Times New Roman" w:hAnsi="Times New Roman" w:cs="Times New Roman"/>
           <w:sz w:val="24"/>
-          <w:lang w:val="en-US"/>
+          <w:lang w:val="es-PE"/>
         </w:rPr>
         <w:t>Wong Portillo, Lenis Rossi</w:t>
       </w:r>
@@ -766,7 +766,7 @@
           <w:rFonts w:ascii="Times New Roman" w:hAnsi="Times New Roman" w:cs="Times New Roman"/>
           <w:b/>
           <w:sz w:val="24"/>
-          <w:lang w:val="en-US"/>
+          <w:lang w:val="es-PE"/>
         </w:rPr>
       </w:pPr>
     </w:p>
@@ -891,33 +891,8 @@
           <w:rFonts w:ascii="Times New Roman" w:hAnsi="Times New Roman" w:cs="Times New Roman"/>
           <w:sz w:val="24"/>
         </w:rPr>
-        <w:t xml:space="preserve">Rivera </w:t>
-      </w:r>
-      <w:proofErr w:type="spellStart"/>
-      <w:r>
-        <w:rPr>
-          <w:rFonts w:ascii="Times New Roman" w:hAnsi="Times New Roman" w:cs="Times New Roman"/>
-          <w:sz w:val="24"/>
-        </w:rPr>
-        <w:t>Deza</w:t>
-      </w:r>
-      <w:proofErr w:type="spellEnd"/>
-      <w:r>
-        <w:rPr>
-          <w:rFonts w:ascii="Times New Roman" w:hAnsi="Times New Roman" w:cs="Times New Roman"/>
-          <w:sz w:val="24"/>
-        </w:rPr>
-        <w:t xml:space="preserve"> </w:t>
-      </w:r>
-      <w:proofErr w:type="spellStart"/>
-      <w:r>
-        <w:rPr>
-          <w:rFonts w:ascii="Times New Roman" w:hAnsi="Times New Roman" w:cs="Times New Roman"/>
-          <w:sz w:val="24"/>
-        </w:rPr>
-        <w:t>Alvaro</w:t>
-      </w:r>
-      <w:proofErr w:type="spellEnd"/>
+        <w:t>Rivera Deza Alvaro</w:t>
+      </w:r>
     </w:p>
     <w:p>
       <w:pPr>
@@ -933,23 +908,7 @@
           <w:rFonts w:ascii="Times New Roman" w:hAnsi="Times New Roman" w:cs="Times New Roman"/>
           <w:sz w:val="24"/>
         </w:rPr>
-        <w:t xml:space="preserve">Gonzales </w:t>
-      </w:r>
-      <w:proofErr w:type="spellStart"/>
-      <w:r>
-        <w:rPr>
-          <w:rFonts w:ascii="Times New Roman" w:hAnsi="Times New Roman" w:cs="Times New Roman"/>
-          <w:sz w:val="24"/>
-        </w:rPr>
-        <w:t>Girio</w:t>
-      </w:r>
-      <w:proofErr w:type="spellEnd"/>
-      <w:r>
-        <w:rPr>
-          <w:rFonts w:ascii="Times New Roman" w:hAnsi="Times New Roman" w:cs="Times New Roman"/>
-          <w:sz w:val="24"/>
-        </w:rPr>
-        <w:t xml:space="preserve"> Juan</w:t>
+        <w:t>Gonzales Girio Juan</w:t>
       </w:r>
     </w:p>
     <w:p>
@@ -983,23 +942,7 @@
           <w:rFonts w:ascii="Times New Roman" w:hAnsi="Times New Roman" w:cs="Times New Roman"/>
           <w:sz w:val="24"/>
         </w:rPr>
-        <w:t xml:space="preserve">Cruzado </w:t>
-      </w:r>
-      <w:proofErr w:type="spellStart"/>
-      <w:r>
-        <w:rPr>
-          <w:rFonts w:ascii="Times New Roman" w:hAnsi="Times New Roman" w:cs="Times New Roman"/>
-          <w:sz w:val="24"/>
-        </w:rPr>
-        <w:t>Neciosup</w:t>
-      </w:r>
-      <w:proofErr w:type="spellEnd"/>
-      <w:r>
-        <w:rPr>
-          <w:rFonts w:ascii="Times New Roman" w:hAnsi="Times New Roman" w:cs="Times New Roman"/>
-          <w:sz w:val="24"/>
-        </w:rPr>
-        <w:t xml:space="preserve"> Eduardo</w:t>
+        <w:t>Cruzado Neciosup Eduardo</w:t>
       </w:r>
     </w:p>
     <w:p>
@@ -1016,23 +959,21 @@
           <w:rFonts w:ascii="Times New Roman" w:hAnsi="Times New Roman" w:cs="Times New Roman"/>
           <w:sz w:val="24"/>
         </w:rPr>
-        <w:t xml:space="preserve">Vicuña </w:t>
-      </w:r>
-      <w:proofErr w:type="spellStart"/>
-      <w:r>
-        <w:rPr>
-          <w:rFonts w:ascii="Times New Roman" w:hAnsi="Times New Roman" w:cs="Times New Roman"/>
-          <w:sz w:val="24"/>
-        </w:rPr>
-        <w:t>Huaman</w:t>
-      </w:r>
-      <w:proofErr w:type="spellEnd"/>
-      <w:r>
-        <w:rPr>
-          <w:rFonts w:ascii="Times New Roman" w:hAnsi="Times New Roman" w:cs="Times New Roman"/>
-          <w:sz w:val="24"/>
-        </w:rPr>
-        <w:t xml:space="preserve"> Diego</w:t>
+        <w:t>Vicuña Huam</w:t>
+      </w:r>
+      <w:r>
+        <w:rPr>
+          <w:rFonts w:ascii="Times New Roman" w:hAnsi="Times New Roman" w:cs="Times New Roman"/>
+          <w:sz w:val="24"/>
+        </w:rPr>
+        <w:t>á</w:t>
+      </w:r>
+      <w:r>
+        <w:rPr>
+          <w:rFonts w:ascii="Times New Roman" w:hAnsi="Times New Roman" w:cs="Times New Roman"/>
+          <w:sz w:val="24"/>
+        </w:rPr>
+        <w:t>n Diego</w:t>
       </w:r>
     </w:p>
     <w:p>
@@ -1045,23 +986,13 @@
           <w:lang w:val="en-US"/>
         </w:rPr>
       </w:pPr>
-      <w:proofErr w:type="spellStart"/>
       <w:r>
         <w:rPr>
           <w:rFonts w:ascii="Times New Roman" w:hAnsi="Times New Roman" w:cs="Times New Roman"/>
           <w:sz w:val="24"/>
           <w:lang w:val="en-US"/>
         </w:rPr>
-        <w:t>Espejo</w:t>
-      </w:r>
-      <w:proofErr w:type="spellEnd"/>
-      <w:r>
-        <w:rPr>
-          <w:rFonts w:ascii="Times New Roman" w:hAnsi="Times New Roman" w:cs="Times New Roman"/>
-          <w:sz w:val="24"/>
-          <w:lang w:val="en-US"/>
-        </w:rPr>
-        <w:t xml:space="preserve"> Arroyo Christopher</w:t>
+        <w:t>Espejo Arroyo Christopher</w:t>
       </w:r>
     </w:p>
     <w:p>
@@ -1080,25 +1011,7 @@
           <w:sz w:val="24"/>
           <w:lang w:val="en-US"/>
         </w:rPr>
-        <w:t xml:space="preserve">Kochi </w:t>
-      </w:r>
-      <w:proofErr w:type="spellStart"/>
-      <w:r>
-        <w:rPr>
-          <w:rFonts w:ascii="Times New Roman" w:hAnsi="Times New Roman" w:cs="Times New Roman"/>
-          <w:sz w:val="24"/>
-          <w:lang w:val="en-US"/>
-        </w:rPr>
-        <w:t>Nagamine</w:t>
-      </w:r>
-      <w:proofErr w:type="spellEnd"/>
-      <w:r>
-        <w:rPr>
-          <w:rFonts w:ascii="Times New Roman" w:hAnsi="Times New Roman" w:cs="Times New Roman"/>
-          <w:sz w:val="24"/>
-          <w:lang w:val="en-US"/>
-        </w:rPr>
-        <w:t xml:space="preserve"> Jimmy</w:t>
+        <w:t>Kochi Nagamine Jimmy</w:t>
       </w:r>
     </w:p>
     <w:p>
@@ -1115,23 +1028,7 @@
           <w:rFonts w:ascii="Times New Roman" w:hAnsi="Times New Roman" w:cs="Times New Roman"/>
           <w:sz w:val="24"/>
         </w:rPr>
-        <w:t xml:space="preserve">Escriba Pino </w:t>
-      </w:r>
-      <w:proofErr w:type="spellStart"/>
-      <w:r>
-        <w:rPr>
-          <w:rFonts w:ascii="Times New Roman" w:hAnsi="Times New Roman" w:cs="Times New Roman"/>
-          <w:sz w:val="24"/>
-        </w:rPr>
-        <w:t>Monica</w:t>
-      </w:r>
-      <w:proofErr w:type="spellEnd"/>
-      <w:r>
-        <w:rPr>
-          <w:rFonts w:ascii="Times New Roman" w:hAnsi="Times New Roman" w:cs="Times New Roman"/>
-          <w:sz w:val="24"/>
-        </w:rPr>
-        <w:t xml:space="preserve"> </w:t>
+        <w:t xml:space="preserve">Escriba Pino Monica </w:t>
       </w:r>
     </w:p>
     <w:p>
@@ -1274,7 +1171,7 @@
       <w:sdtContent>
         <w:p>
           <w:pPr>
-            <w:pStyle w:val="TtulodeTDC"/>
+            <w:pStyle w:val="TtuloTDC"/>
           </w:pPr>
           <w:r>
             <w:rPr>
@@ -1465,21 +1362,7 @@
                 <w:rStyle w:val="Hipervnculo"/>
                 <w:noProof/>
               </w:rPr>
-              <w:t>Funcionalid</w:t>
-            </w:r>
-            <w:r>
-              <w:rPr>
-                <w:rStyle w:val="Hipervnculo"/>
-                <w:noProof/>
-              </w:rPr>
-              <w:t>a</w:t>
-            </w:r>
-            <w:r>
-              <w:rPr>
-                <w:rStyle w:val="Hipervnculo"/>
-                <w:noProof/>
-              </w:rPr>
-              <w:t>des</w:t>
+              <w:t>Funcionalidades</w:t>
             </w:r>
             <w:r>
               <w:rPr>
@@ -1554,21 +1437,7 @@
                 <w:rStyle w:val="Hipervnculo"/>
                 <w:noProof/>
               </w:rPr>
-              <w:t>Tecnología</w:t>
-            </w:r>
-            <w:r>
-              <w:rPr>
-                <w:rStyle w:val="Hipervnculo"/>
-                <w:noProof/>
-              </w:rPr>
-              <w:t>s</w:t>
-            </w:r>
-            <w:r>
-              <w:rPr>
-                <w:rStyle w:val="Hipervnculo"/>
-                <w:noProof/>
-              </w:rPr>
-              <w:t xml:space="preserve"> usadas</w:t>
+              <w:t>Tecnologías usadas</w:t>
             </w:r>
             <w:r>
               <w:rPr>
@@ -1866,16 +1735,7 @@
           <w:szCs w:val="24"/>
           <w:shd w:val="clear" w:color="auto" w:fill="FBFBFB"/>
         </w:rPr>
-        <w:t xml:space="preserve">anizada en la red. Todo esto mediante </w:t>
-      </w:r>
-      <w:r>
-        <w:rPr>
-          <w:rFonts w:ascii="Times New Roman" w:hAnsi="Times New Roman" w:cs="Times New Roman"/>
-          <w:sz w:val="24"/>
-          <w:szCs w:val="24"/>
-          <w:shd w:val="clear" w:color="auto" w:fill="FBFBFB"/>
-        </w:rPr>
-        <w:t>un sistema web de fácil acceso y visualización que permita gestionar la información de los estudiantes para poder recomendar libros o papers de acuerdo a sus necesidades educativas.</w:t>
+        <w:t>anizada en la red. Todo esto mediante un sistema web de fácil acceso y visualización que permita gestionar la información de los estudiantes para poder recomendar libros o papers de acuerdo a sus necesidades educativas.</w:t>
       </w:r>
     </w:p>
     <w:p>
@@ -2161,9 +2021,20 @@
           <w:szCs w:val="24"/>
           <w:lang w:val="es-PE"/>
         </w:rPr>
-        <w:t>Buscar libro</w:t>
-      </w:r>
-      <w:r>
+        <w:t>Buscar libro:</w:t>
+      </w:r>
+      <w:r>
+        <w:rPr>
+          <w:rFonts w:ascii="Times New Roman" w:hAnsi="Times New Roman" w:cs="Times New Roman"/>
+          <w:sz w:val="24"/>
+          <w:szCs w:val="24"/>
+          <w:lang w:val="es-PE"/>
+        </w:rPr>
+        <w:t xml:space="preserve"> El estudiante puede buscar libros escribiendo el título en el buscador para que encuentre de forma rápida los libros que desee. El estudiante puede realizar su búsqueda de libros de forma avanzada, filtrando opcionalmente por una o más categorías de grado, curso, autor de libro, orden alfabético y/o popular, para encontrar una lista de lo que desee.</w:t>
+      </w:r>
+    </w:p>
+    <w:p>
+      <w:pPr>
         <w:rPr>
           <w:rFonts w:ascii="Times New Roman" w:hAnsi="Times New Roman" w:cs="Times New Roman"/>
           <w:b/>
@@ -2171,65 +2042,8 @@
           <w:szCs w:val="24"/>
           <w:lang w:val="es-PE"/>
         </w:rPr>
-        <w:t>:</w:t>
-      </w:r>
-      <w:r>
-        <w:rPr>
-          <w:rFonts w:ascii="Times New Roman" w:hAnsi="Times New Roman" w:cs="Times New Roman"/>
-          <w:sz w:val="24"/>
-          <w:szCs w:val="24"/>
-          <w:lang w:val="es-PE"/>
-        </w:rPr>
-        <w:t xml:space="preserve"> </w:t>
-      </w:r>
-      <w:r>
-        <w:rPr>
-          <w:rFonts w:ascii="Times New Roman" w:hAnsi="Times New Roman" w:cs="Times New Roman"/>
-          <w:sz w:val="24"/>
-          <w:szCs w:val="24"/>
-          <w:lang w:val="es-PE"/>
-        </w:rPr>
-        <w:t>El estudiante puede buscar libros escribiendo el título en el buscador para que encuentre de forma rápida los libros que desee.</w:t>
-      </w:r>
-      <w:r>
-        <w:rPr>
-          <w:rFonts w:ascii="Times New Roman" w:hAnsi="Times New Roman" w:cs="Times New Roman"/>
-          <w:sz w:val="24"/>
-          <w:szCs w:val="24"/>
-          <w:lang w:val="es-PE"/>
-        </w:rPr>
-        <w:t xml:space="preserve"> </w:t>
-      </w:r>
-      <w:r>
-        <w:rPr>
-          <w:rFonts w:ascii="Times New Roman" w:hAnsi="Times New Roman" w:cs="Times New Roman"/>
-          <w:sz w:val="24"/>
-          <w:szCs w:val="24"/>
-          <w:lang w:val="es-PE"/>
-        </w:rPr>
-        <w:t xml:space="preserve">El estudiante puede realizar su búsqueda de libros de forma avanzada, filtrando opcionalmente por una o más categorías de grado, curso, autor de libro, </w:t>
-      </w:r>
-      <w:r>
-        <w:rPr>
-          <w:rFonts w:ascii="Times New Roman" w:hAnsi="Times New Roman" w:cs="Times New Roman"/>
-          <w:sz w:val="24"/>
-          <w:szCs w:val="24"/>
-          <w:lang w:val="es-PE"/>
-        </w:rPr>
-        <w:t>orden alfabético y/o popular</w:t>
-      </w:r>
-      <w:r>
-        <w:rPr>
-          <w:rFonts w:ascii="Times New Roman" w:hAnsi="Times New Roman" w:cs="Times New Roman"/>
-          <w:sz w:val="24"/>
-          <w:szCs w:val="24"/>
-          <w:lang w:val="es-PE"/>
-        </w:rPr>
-        <w:t>, para encontrar una lista de lo que desee.</w:t>
-      </w:r>
-    </w:p>
-    <w:p>
-      <w:pPr>
+      </w:pPr>
+      <w:r>
         <w:rPr>
           <w:rFonts w:ascii="Times New Roman" w:hAnsi="Times New Roman" w:cs="Times New Roman"/>
           <w:b/>
@@ -2237,6 +2051,26 @@
           <w:szCs w:val="24"/>
           <w:lang w:val="es-PE"/>
         </w:rPr>
+        <w:t>Ingresar a foro:</w:t>
+      </w:r>
+      <w:r>
+        <w:rPr>
+          <w:rFonts w:ascii="Times New Roman" w:hAnsi="Times New Roman" w:cs="Times New Roman"/>
+          <w:sz w:val="24"/>
+          <w:szCs w:val="24"/>
+          <w:lang w:val="es-PE"/>
+        </w:rPr>
+        <w:t xml:space="preserve"> El estudiante podrá acceder a un apartado de foro para poder realizar consultas y/responder a preguntas vistas en el foro.</w:t>
+      </w:r>
+    </w:p>
+    <w:p>
+      <w:pPr>
+        <w:rPr>
+          <w:rFonts w:ascii="Times New Roman" w:hAnsi="Times New Roman" w:cs="Times New Roman"/>
+          <w:sz w:val="24"/>
+          <w:szCs w:val="24"/>
+          <w:lang w:val="es-PE"/>
+        </w:rPr>
       </w:pPr>
       <w:r>
         <w:rPr>
@@ -2246,8 +2080,27 @@
           <w:szCs w:val="24"/>
           <w:lang w:val="es-PE"/>
         </w:rPr>
-        <w:t>Ingresar a foro</w:t>
-      </w:r>
+        <w:t>Descarga de libros:</w:t>
+      </w:r>
+      <w:r>
+        <w:rPr>
+          <w:rFonts w:ascii="Times New Roman" w:hAnsi="Times New Roman" w:cs="Times New Roman"/>
+          <w:sz w:val="24"/>
+          <w:szCs w:val="24"/>
+          <w:lang w:val="es-PE"/>
+        </w:rPr>
+        <w:t xml:space="preserve"> El estudiante puede visualizar sus descargas ordenadas por fechas, para tener más detalles. El estudiante puede añadir sus libros favoritos a una lista, para que pueda tener acceso más rápido a estos y le sirva de recordatorio.</w:t>
+      </w:r>
+    </w:p>
+    <w:p>
+      <w:pPr>
+        <w:rPr>
+          <w:rFonts w:ascii="Times New Roman" w:hAnsi="Times New Roman" w:cs="Times New Roman"/>
+          <w:sz w:val="24"/>
+          <w:szCs w:val="24"/>
+          <w:lang w:val="es-PE"/>
+        </w:rPr>
+      </w:pPr>
       <w:r>
         <w:rPr>
           <w:rFonts w:ascii="Times New Roman" w:hAnsi="Times New Roman" w:cs="Times New Roman"/>
@@ -2256,25 +2109,16 @@
           <w:szCs w:val="24"/>
           <w:lang w:val="es-PE"/>
         </w:rPr>
-        <w:t>:</w:t>
-      </w:r>
-      <w:r>
-        <w:rPr>
-          <w:rFonts w:ascii="Times New Roman" w:hAnsi="Times New Roman" w:cs="Times New Roman"/>
-          <w:sz w:val="24"/>
-          <w:szCs w:val="24"/>
-          <w:lang w:val="es-PE"/>
-        </w:rPr>
-        <w:t xml:space="preserve"> </w:t>
-      </w:r>
-      <w:r>
-        <w:rPr>
-          <w:rFonts w:ascii="Times New Roman" w:hAnsi="Times New Roman" w:cs="Times New Roman"/>
-          <w:sz w:val="24"/>
-          <w:szCs w:val="24"/>
-          <w:lang w:val="es-PE"/>
-        </w:rPr>
-        <w:t>El estudiante podrá acceder a un apartado de foro para poder realizar consultas y/responder a preguntas vistas en el foro.</w:t>
+        <w:t>Calificar libro:</w:t>
+      </w:r>
+      <w:r>
+        <w:rPr>
+          <w:rFonts w:ascii="Times New Roman" w:hAnsi="Times New Roman" w:cs="Times New Roman"/>
+          <w:sz w:val="24"/>
+          <w:szCs w:val="24"/>
+          <w:lang w:val="es-PE"/>
+        </w:rPr>
+        <w:t xml:space="preserve"> El estudiante tiene la posibilidad de calificar el libro para que otros estudiantes tengan cierta perspectiva de dicho libro.</w:t>
       </w:r>
     </w:p>
     <w:p>
@@ -2294,8 +2138,27 @@
           <w:szCs w:val="24"/>
           <w:lang w:val="es-PE"/>
         </w:rPr>
-        <w:t>Descarga</w:t>
-      </w:r>
+        <w:t>Registrar libro:</w:t>
+      </w:r>
+      <w:r>
+        <w:rPr>
+          <w:rFonts w:ascii="Times New Roman" w:hAnsi="Times New Roman" w:cs="Times New Roman"/>
+          <w:sz w:val="24"/>
+          <w:szCs w:val="24"/>
+          <w:lang w:val="es-PE"/>
+        </w:rPr>
+        <w:t xml:space="preserve"> El administrador puede registrar un material nuevo a la base de datos para que luego pueda publicar esto a los estudiantes. El administrador puede visualizar el directorio de libros existentes en la db con su respectiva información para poder conocer el estado, cantidad y tipo de estos.</w:t>
+      </w:r>
+    </w:p>
+    <w:p>
+      <w:pPr>
+        <w:rPr>
+          <w:rFonts w:ascii="Times New Roman" w:hAnsi="Times New Roman" w:cs="Times New Roman"/>
+          <w:sz w:val="24"/>
+          <w:szCs w:val="24"/>
+          <w:lang w:val="es-PE"/>
+        </w:rPr>
+      </w:pPr>
       <w:r>
         <w:rPr>
           <w:rFonts w:ascii="Times New Roman" w:hAnsi="Times New Roman" w:cs="Times New Roman"/>
@@ -2304,225 +2167,16 @@
           <w:szCs w:val="24"/>
           <w:lang w:val="es-PE"/>
         </w:rPr>
-        <w:t xml:space="preserve"> de libros</w:t>
-      </w:r>
-      <w:r>
-        <w:rPr>
-          <w:rFonts w:ascii="Times New Roman" w:hAnsi="Times New Roman" w:cs="Times New Roman"/>
-          <w:b/>
-          <w:sz w:val="24"/>
-          <w:szCs w:val="24"/>
-          <w:lang w:val="es-PE"/>
-        </w:rPr>
-        <w:t>:</w:t>
-      </w:r>
-      <w:r>
-        <w:rPr>
-          <w:rFonts w:ascii="Times New Roman" w:hAnsi="Times New Roman" w:cs="Times New Roman"/>
-          <w:sz w:val="24"/>
-          <w:szCs w:val="24"/>
-          <w:lang w:val="es-PE"/>
-        </w:rPr>
-        <w:t xml:space="preserve"> </w:t>
-      </w:r>
-      <w:r>
-        <w:rPr>
-          <w:rFonts w:ascii="Times New Roman" w:hAnsi="Times New Roman" w:cs="Times New Roman"/>
-          <w:sz w:val="24"/>
-          <w:szCs w:val="24"/>
-          <w:lang w:val="es-PE"/>
-        </w:rPr>
-        <w:t>El estudiante puede visualizar sus descargas ordenadas por fechas, para tener más detalles</w:t>
-      </w:r>
-      <w:r>
-        <w:rPr>
-          <w:rFonts w:ascii="Times New Roman" w:hAnsi="Times New Roman" w:cs="Times New Roman"/>
-          <w:sz w:val="24"/>
-          <w:szCs w:val="24"/>
-          <w:lang w:val="es-PE"/>
-        </w:rPr>
-        <w:t xml:space="preserve">. </w:t>
-      </w:r>
-      <w:r>
-        <w:rPr>
-          <w:rFonts w:ascii="Times New Roman" w:hAnsi="Times New Roman" w:cs="Times New Roman"/>
-          <w:sz w:val="24"/>
-          <w:szCs w:val="24"/>
-          <w:lang w:val="es-PE"/>
-        </w:rPr>
-        <w:t>El estudiante puede añadir sus libros favoritos a una lista, para que pueda tener acceso más rápido a estos y le sirva de recordatorio.</w:t>
-      </w:r>
-    </w:p>
-    <w:p>
-      <w:pPr>
-        <w:rPr>
-          <w:rFonts w:ascii="Times New Roman" w:hAnsi="Times New Roman" w:cs="Times New Roman"/>
-          <w:sz w:val="24"/>
-          <w:szCs w:val="24"/>
-          <w:lang w:val="es-PE"/>
-        </w:rPr>
-      </w:pPr>
-      <w:r>
-        <w:rPr>
-          <w:rFonts w:ascii="Times New Roman" w:hAnsi="Times New Roman" w:cs="Times New Roman"/>
-          <w:b/>
-          <w:sz w:val="24"/>
-          <w:szCs w:val="24"/>
-          <w:lang w:val="es-PE"/>
-        </w:rPr>
-        <w:t>Calificar libro</w:t>
-      </w:r>
-      <w:r>
-        <w:rPr>
-          <w:rFonts w:ascii="Times New Roman" w:hAnsi="Times New Roman" w:cs="Times New Roman"/>
-          <w:b/>
-          <w:sz w:val="24"/>
-          <w:szCs w:val="24"/>
-          <w:lang w:val="es-PE"/>
-        </w:rPr>
-        <w:t>:</w:t>
-      </w:r>
-      <w:r>
-        <w:rPr>
-          <w:rFonts w:ascii="Times New Roman" w:hAnsi="Times New Roman" w:cs="Times New Roman"/>
-          <w:sz w:val="24"/>
-          <w:szCs w:val="24"/>
-          <w:lang w:val="es-PE"/>
-        </w:rPr>
-        <w:t xml:space="preserve"> </w:t>
-      </w:r>
-      <w:r>
-        <w:rPr>
-          <w:rFonts w:ascii="Times New Roman" w:hAnsi="Times New Roman" w:cs="Times New Roman"/>
-          <w:sz w:val="24"/>
-          <w:szCs w:val="24"/>
-          <w:lang w:val="es-PE"/>
-        </w:rPr>
-        <w:t>El estudiante tiene la posibilidad de calificar el libro para que otros estudiantes tengan cierta perspectiva de dicho libro.</w:t>
-      </w:r>
-    </w:p>
-    <w:p>
-      <w:pPr>
-        <w:rPr>
-          <w:rFonts w:ascii="Times New Roman" w:hAnsi="Times New Roman" w:cs="Times New Roman"/>
-          <w:sz w:val="24"/>
-          <w:szCs w:val="24"/>
-          <w:lang w:val="es-PE"/>
-        </w:rPr>
-      </w:pPr>
-      <w:r>
-        <w:rPr>
-          <w:rFonts w:ascii="Times New Roman" w:hAnsi="Times New Roman" w:cs="Times New Roman"/>
-          <w:b/>
-          <w:sz w:val="24"/>
-          <w:szCs w:val="24"/>
-          <w:lang w:val="es-PE"/>
-        </w:rPr>
-        <w:t>Registrar libro</w:t>
-      </w:r>
-      <w:r>
-        <w:rPr>
-          <w:rFonts w:ascii="Times New Roman" w:hAnsi="Times New Roman" w:cs="Times New Roman"/>
-          <w:b/>
-          <w:sz w:val="24"/>
-          <w:szCs w:val="24"/>
-          <w:lang w:val="es-PE"/>
-        </w:rPr>
-        <w:t>:</w:t>
-      </w:r>
-      <w:r>
-        <w:rPr>
-          <w:rFonts w:ascii="Times New Roman" w:hAnsi="Times New Roman" w:cs="Times New Roman"/>
-          <w:sz w:val="24"/>
-          <w:szCs w:val="24"/>
-          <w:lang w:val="es-PE"/>
-        </w:rPr>
-        <w:t xml:space="preserve"> </w:t>
-      </w:r>
-      <w:r>
-        <w:rPr>
-          <w:rFonts w:ascii="Times New Roman" w:hAnsi="Times New Roman" w:cs="Times New Roman"/>
-          <w:sz w:val="24"/>
-          <w:szCs w:val="24"/>
-          <w:lang w:val="es-PE"/>
-        </w:rPr>
-        <w:t>El administrador puede registrar un material nuevo a la base de datos para que luego pueda publicar esto a los estudiantes.</w:t>
-      </w:r>
-      <w:r>
-        <w:rPr>
-          <w:rFonts w:ascii="Times New Roman" w:hAnsi="Times New Roman" w:cs="Times New Roman"/>
-          <w:sz w:val="24"/>
-          <w:szCs w:val="24"/>
-          <w:lang w:val="es-PE"/>
-        </w:rPr>
-        <w:t xml:space="preserve"> </w:t>
-      </w:r>
-      <w:r>
-        <w:rPr>
-          <w:rFonts w:ascii="Times New Roman" w:hAnsi="Times New Roman" w:cs="Times New Roman"/>
-          <w:sz w:val="24"/>
-          <w:szCs w:val="24"/>
-          <w:lang w:val="es-PE"/>
-        </w:rPr>
-        <w:t>El administrador puede visualizar el directorio de libros existentes en la db con su respectiva información para poder conocer el estado, cantidad y tipo de estos.</w:t>
-      </w:r>
-    </w:p>
-    <w:p>
-      <w:pPr>
-        <w:rPr>
-          <w:rFonts w:ascii="Times New Roman" w:hAnsi="Times New Roman" w:cs="Times New Roman"/>
-          <w:sz w:val="24"/>
-          <w:szCs w:val="24"/>
-          <w:lang w:val="es-PE"/>
-        </w:rPr>
-      </w:pPr>
-      <w:r>
-        <w:rPr>
-          <w:rFonts w:ascii="Times New Roman" w:hAnsi="Times New Roman" w:cs="Times New Roman"/>
-          <w:b/>
-          <w:sz w:val="24"/>
-          <w:szCs w:val="24"/>
-          <w:lang w:val="es-PE"/>
-        </w:rPr>
-        <w:t>U</w:t>
-      </w:r>
-      <w:r>
-        <w:rPr>
-          <w:rFonts w:ascii="Times New Roman" w:hAnsi="Times New Roman" w:cs="Times New Roman"/>
-          <w:b/>
-          <w:sz w:val="24"/>
-          <w:szCs w:val="24"/>
-          <w:lang w:val="es-PE"/>
-        </w:rPr>
-        <w:t>so de la plataforma</w:t>
-      </w:r>
-      <w:r>
-        <w:rPr>
-          <w:rFonts w:ascii="Times New Roman" w:hAnsi="Times New Roman" w:cs="Times New Roman"/>
-          <w:b/>
-          <w:sz w:val="24"/>
-          <w:szCs w:val="24"/>
-          <w:lang w:val="es-PE"/>
-        </w:rPr>
-        <w:t>:</w:t>
-      </w:r>
-      <w:r>
-        <w:rPr>
-          <w:rFonts w:ascii="Times New Roman" w:hAnsi="Times New Roman" w:cs="Times New Roman"/>
-          <w:sz w:val="24"/>
-          <w:szCs w:val="24"/>
-          <w:lang w:val="es-PE"/>
-        </w:rPr>
-        <w:t xml:space="preserve"> </w:t>
-      </w:r>
-      <w:r>
-        <w:rPr>
-          <w:rFonts w:ascii="Times New Roman" w:hAnsi="Times New Roman" w:cs="Times New Roman"/>
-          <w:sz w:val="24"/>
-          <w:szCs w:val="24"/>
-          <w:lang w:val="es-PE"/>
-        </w:rPr>
-        <w:t>El administrador puede ver estadísticas del uso de la plataforma con algunas categorías para conocer las preferencias de los estudiantes.</w:t>
+        <w:t>Uso de la plataforma:</w:t>
+      </w:r>
+      <w:r>
+        <w:rPr>
+          <w:rFonts w:ascii="Times New Roman" w:hAnsi="Times New Roman" w:cs="Times New Roman"/>
+          <w:sz w:val="24"/>
+          <w:szCs w:val="24"/>
+          <w:lang w:val="es-PE"/>
+        </w:rPr>
+        <w:t xml:space="preserve"> El administrador puede ver estadísticas del uso de la plataforma con algunas categorías para conocer las preferencias de los estudiantes.</w:t>
       </w:r>
     </w:p>
     <w:p>
@@ -2831,7 +2485,6 @@
           <w:lang w:val="es-PE"/>
         </w:rPr>
       </w:pPr>
-      <w:proofErr w:type="spellStart"/>
       <w:r>
         <w:rPr>
           <w:rFonts w:ascii="Times New Roman" w:hAnsi="Times New Roman" w:cs="Times New Roman"/>
@@ -2841,7 +2494,6 @@
         </w:rPr>
         <w:t>Bootstrap</w:t>
       </w:r>
-      <w:proofErr w:type="spellEnd"/>
     </w:p>
     <w:p>
       <w:pPr>
@@ -2925,7 +2577,6 @@
           <w:lang w:val="es-PE"/>
         </w:rPr>
       </w:pPr>
-      <w:proofErr w:type="spellStart"/>
       <w:r>
         <w:rPr>
           <w:rFonts w:ascii="Times New Roman" w:hAnsi="Times New Roman" w:cs="Times New Roman"/>
@@ -2936,44 +2587,23 @@
         <w:lastRenderedPageBreak/>
         <w:t>MongoDB</w:t>
       </w:r>
-      <w:proofErr w:type="spellEnd"/>
-      <w:r>
-        <w:rPr>
-          <w:rFonts w:ascii="Times New Roman" w:hAnsi="Times New Roman" w:cs="Times New Roman"/>
-          <w:sz w:val="24"/>
-          <w:szCs w:val="24"/>
-          <w:lang w:val="es-PE"/>
-        </w:rPr>
-        <w:t xml:space="preserve"> (nube de </w:t>
-      </w:r>
-      <w:proofErr w:type="spellStart"/>
-      <w:r>
-        <w:rPr>
-          <w:rFonts w:ascii="Times New Roman" w:hAnsi="Times New Roman" w:cs="Times New Roman"/>
-          <w:sz w:val="24"/>
-          <w:szCs w:val="24"/>
-          <w:lang w:val="es-PE"/>
-        </w:rPr>
-        <w:t>Az</w:t>
-      </w:r>
-      <w:r>
-        <w:rPr>
-          <w:rFonts w:ascii="Times New Roman" w:hAnsi="Times New Roman" w:cs="Times New Roman"/>
-          <w:sz w:val="24"/>
-          <w:szCs w:val="24"/>
-          <w:lang w:val="es-PE"/>
-        </w:rPr>
-        <w:t>ure</w:t>
-      </w:r>
-      <w:proofErr w:type="spellEnd"/>
-      <w:r>
-        <w:rPr>
-          <w:rFonts w:ascii="Times New Roman" w:hAnsi="Times New Roman" w:cs="Times New Roman"/>
-          <w:sz w:val="24"/>
-          <w:szCs w:val="24"/>
-          <w:lang w:val="es-PE"/>
-        </w:rPr>
-        <w:t>)</w:t>
+      <w:r>
+        <w:rPr>
+          <w:rFonts w:ascii="Times New Roman" w:hAnsi="Times New Roman" w:cs="Times New Roman"/>
+          <w:sz w:val="24"/>
+          <w:szCs w:val="24"/>
+          <w:lang w:val="es-PE"/>
+        </w:rPr>
+        <w:t xml:space="preserve"> (nube de Az</w:t>
+      </w:r>
+      <w:r>
+        <w:rPr>
+          <w:rFonts w:ascii="Times New Roman" w:hAnsi="Times New Roman" w:cs="Times New Roman"/>
+          <w:sz w:val="24"/>
+          <w:szCs w:val="24"/>
+          <w:lang w:val="es-PE"/>
+        </w:rPr>
+        <w:t>ure)</w:t>
       </w:r>
     </w:p>
     <w:p>
@@ -3029,27 +2659,7 @@
           <w:szCs w:val="24"/>
           <w:lang w:val="es-PE"/>
         </w:rPr>
-        <w:t xml:space="preserve">n </w:t>
-      </w:r>
-      <w:proofErr w:type="gramStart"/>
-      <w:r>
-        <w:rPr>
-          <w:rFonts w:ascii="Times New Roman" w:hAnsi="Times New Roman" w:cs="Times New Roman"/>
-          <w:sz w:val="24"/>
-          <w:szCs w:val="24"/>
-          <w:lang w:val="es-PE"/>
-        </w:rPr>
-        <w:t>continua</w:t>
-      </w:r>
-      <w:proofErr w:type="gramEnd"/>
-      <w:r>
-        <w:rPr>
-          <w:rFonts w:ascii="Times New Roman" w:hAnsi="Times New Roman" w:cs="Times New Roman"/>
-          <w:sz w:val="24"/>
-          <w:szCs w:val="24"/>
-          <w:lang w:val="es-PE"/>
-        </w:rPr>
-        <w:t>:</w:t>
+        <w:t>n continua:</w:t>
       </w:r>
     </w:p>
     <w:p>
@@ -3062,7 +2672,6 @@
           <w:lang w:val="es-PE"/>
         </w:rPr>
       </w:pPr>
-      <w:proofErr w:type="spellStart"/>
       <w:r>
         <w:rPr>
           <w:rFonts w:ascii="Times New Roman" w:hAnsi="Times New Roman" w:cs="Times New Roman"/>
@@ -3072,7 +2681,6 @@
         </w:rPr>
         <w:t>GitHub</w:t>
       </w:r>
-      <w:proofErr w:type="spellEnd"/>
     </w:p>
     <w:p>
       <w:pPr>
@@ -3084,28 +2692,15 @@
           <w:lang w:val="es-PE"/>
         </w:rPr>
       </w:pPr>
-      <w:proofErr w:type="spellStart"/>
-      <w:r>
-        <w:rPr>
-          <w:rFonts w:ascii="Times New Roman" w:hAnsi="Times New Roman" w:cs="Times New Roman"/>
-          <w:sz w:val="24"/>
-          <w:szCs w:val="24"/>
-          <w:lang w:val="es-PE"/>
-        </w:rPr>
-        <w:t>Azure</w:t>
-      </w:r>
-      <w:proofErr w:type="spellEnd"/>
-      <w:r>
-        <w:rPr>
-          <w:rFonts w:ascii="Times New Roman" w:hAnsi="Times New Roman" w:cs="Times New Roman"/>
-          <w:sz w:val="24"/>
-          <w:szCs w:val="24"/>
-          <w:lang w:val="es-PE"/>
-        </w:rPr>
-        <w:t xml:space="preserve"> DevOps</w:t>
-      </w:r>
-      <w:bookmarkStart w:id="6" w:name="_GoBack"/>
-      <w:bookmarkEnd w:id="6"/>
+      <w:r>
+        <w:rPr>
+          <w:rFonts w:ascii="Times New Roman" w:hAnsi="Times New Roman" w:cs="Times New Roman"/>
+          <w:sz w:val="24"/>
+          <w:szCs w:val="24"/>
+          <w:lang w:val="es-PE"/>
+        </w:rPr>
+        <w:t>Azure DevOps</w:t>
+      </w:r>
     </w:p>
     <w:p>
       <w:pPr>
@@ -3151,19 +2746,8 @@
           <w:szCs w:val="24"/>
           <w:lang w:val="es-PE"/>
         </w:rPr>
-        <w:t>Servicio (</w:t>
-      </w:r>
-      <w:proofErr w:type="spellStart"/>
-      <w:r>
-        <w:rPr>
-          <w:rFonts w:ascii="Times New Roman" w:hAnsi="Times New Roman" w:cs="Times New Roman"/>
-          <w:sz w:val="24"/>
-          <w:szCs w:val="24"/>
-          <w:lang w:val="es-PE"/>
-        </w:rPr>
-        <w:t>PaaS</w:t>
-      </w:r>
-      <w:proofErr w:type="spellEnd"/>
+        <w:t>Servicio (PaaS</w:t>
+      </w:r>
       <w:r>
         <w:rPr>
           <w:rFonts w:ascii="Times New Roman" w:hAnsi="Times New Roman" w:cs="Times New Roman"/>
@@ -3184,7 +2768,6 @@
           <w:lang w:val="es-PE"/>
         </w:rPr>
       </w:pPr>
-      <w:proofErr w:type="spellStart"/>
       <w:r>
         <w:rPr>
           <w:rFonts w:ascii="Times New Roman" w:hAnsi="Times New Roman" w:cs="Times New Roman"/>
@@ -3194,7 +2777,6 @@
         </w:rPr>
         <w:t>Heroku</w:t>
       </w:r>
-      <w:proofErr w:type="spellEnd"/>
     </w:p>
     <w:p>
       <w:pPr>
@@ -3238,8 +2820,8 @@
 </file>
 
 <file path=word/numbering.xml><?xml version="1.0" encoding="utf-8"?>
-<w:numbering xmlns:wpc="http://schemas.microsoft.com/office/word/2010/wordprocessingCanvas" xmlns:mc="http://schemas.openxmlformats.org/markup-compatibility/2006" xmlns:o="urn:schemas-microsoft-com:office:office" xmlns:r="http://schemas.openxmlformats.org/officeDocument/2006/relationships" xmlns:m="http://schemas.openxmlformats.org/officeDocument/2006/math" xmlns:v="urn:schemas-microsoft-com:vml" xmlns:wp14="http://schemas.microsoft.com/office/word/2010/wordprocessingDrawing" xmlns:wp="http://schemas.openxmlformats.org/drawingml/2006/wordprocessingDrawing" xmlns:w10="urn:schemas-microsoft-com:office:word" xmlns:w="http://schemas.openxmlformats.org/wordprocessingml/2006/main" xmlns:w14="http://schemas.microsoft.com/office/word/2010/wordml" xmlns:w15="http://schemas.microsoft.com/office/word/2012/wordml" xmlns:wpg="http://schemas.microsoft.com/office/word/2010/wordprocessingGroup" xmlns:wpi="http://schemas.microsoft.com/office/word/2010/wordprocessingInk" xmlns:wne="http://schemas.microsoft.com/office/word/2006/wordml" xmlns:wps="http://schemas.microsoft.com/office/word/2010/wordprocessingShape" mc:Ignorable="w14 w15 wp14">
-  <w:abstractNum w:abstractNumId="0">
+<w:numbering xmlns:wpc="http://schemas.microsoft.com/office/word/2010/wordprocessingCanvas" xmlns:cx="http://schemas.microsoft.com/office/drawing/2014/chartex" xmlns:cx1="http://schemas.microsoft.com/office/drawing/2015/9/8/chartex" xmlns:cx2="http://schemas.microsoft.com/office/drawing/2015/10/21/chartex" xmlns:cx3="http://schemas.microsoft.com/office/drawing/2016/5/9/chartex" xmlns:cx4="http://schemas.microsoft.com/office/drawing/2016/5/10/chartex" xmlns:cx5="http://schemas.microsoft.com/office/drawing/2016/5/11/chartex" xmlns:cx6="http://schemas.microsoft.com/office/drawing/2016/5/12/chartex" xmlns:cx7="http://schemas.microsoft.com/office/drawing/2016/5/13/chartex" xmlns:cx8="http://schemas.microsoft.com/office/drawing/2016/5/14/chartex" xmlns:mc="http://schemas.openxmlformats.org/markup-compatibility/2006" xmlns:aink="http://schemas.microsoft.com/office/drawing/2016/ink" xmlns:am3d="http://schemas.microsoft.com/office/drawing/2017/model3d" xmlns:o="urn:schemas-microsoft-com:office:office" xmlns:r="http://schemas.openxmlformats.org/officeDocument/2006/relationships" xmlns:m="http://schemas.openxmlformats.org/officeDocument/2006/math" xmlns:v="urn:schemas-microsoft-com:vml" xmlns:wp14="http://schemas.microsoft.com/office/word/2010/wordprocessingDrawing" xmlns:wp="http://schemas.openxmlformats.org/drawingml/2006/wordprocessingDrawing" xmlns:w10="urn:schemas-microsoft-com:office:word" xmlns:w="http://schemas.openxmlformats.org/wordprocessingml/2006/main" xmlns:w14="http://schemas.microsoft.com/office/word/2010/wordml" xmlns:w15="http://schemas.microsoft.com/office/word/2012/wordml" xmlns:w16cex="http://schemas.microsoft.com/office/word/2018/wordml/cex" xmlns:w16cid="http://schemas.microsoft.com/office/word/2016/wordml/cid" xmlns:w16="http://schemas.microsoft.com/office/word/2018/wordml" xmlns:w16sdtdh="http://schemas.microsoft.com/office/word/2020/wordml/sdtdatahash" xmlns:w16se="http://schemas.microsoft.com/office/word/2015/wordml/symex" xmlns:wpg="http://schemas.microsoft.com/office/word/2010/wordprocessingGroup" xmlns:wpi="http://schemas.microsoft.com/office/word/2010/wordprocessingInk" xmlns:wne="http://schemas.microsoft.com/office/word/2006/wordml" xmlns:wps="http://schemas.microsoft.com/office/word/2010/wordprocessingShape" mc:Ignorable="w14 w15 w16se w16cid w16 w16cex w16sdtdh wp14">
+  <w:abstractNum w:abstractNumId="0" w15:restartNumberingAfterBreak="0">
     <w:nsid w:val="0C990791"/>
     <w:multiLevelType w:val="hybridMultilevel"/>
     <w:tmpl w:val="F68622FA"/>
@@ -3352,7 +2934,7 @@
       </w:rPr>
     </w:lvl>
   </w:abstractNum>
-  <w:abstractNum w:abstractNumId="1">
+  <w:abstractNum w:abstractNumId="1" w15:restartNumberingAfterBreak="0">
     <w:nsid w:val="2235774D"/>
     <w:multiLevelType w:val="hybridMultilevel"/>
     <w:tmpl w:val="17F43B0A"/>
@@ -3465,7 +3047,7 @@
       </w:rPr>
     </w:lvl>
   </w:abstractNum>
-  <w:abstractNum w:abstractNumId="2">
+  <w:abstractNum w:abstractNumId="2" w15:restartNumberingAfterBreak="0">
     <w:nsid w:val="23CE5D2B"/>
     <w:multiLevelType w:val="hybridMultilevel"/>
     <w:tmpl w:val="2DC65B50"/>
@@ -3551,7 +3133,7 @@
       </w:pPr>
     </w:lvl>
   </w:abstractNum>
-  <w:abstractNum w:abstractNumId="3">
+  <w:abstractNum w:abstractNumId="3" w15:restartNumberingAfterBreak="0">
     <w:nsid w:val="2EA102DA"/>
     <w:multiLevelType w:val="hybridMultilevel"/>
     <w:tmpl w:val="2C867794"/>
@@ -3637,7 +3219,7 @@
       </w:pPr>
     </w:lvl>
   </w:abstractNum>
-  <w:abstractNum w:abstractNumId="4">
+  <w:abstractNum w:abstractNumId="4" w15:restartNumberingAfterBreak="0">
     <w:nsid w:val="3A1450CC"/>
     <w:multiLevelType w:val="hybridMultilevel"/>
     <w:tmpl w:val="DE1C71D4"/>
@@ -3750,7 +3332,7 @@
       </w:rPr>
     </w:lvl>
   </w:abstractNum>
-  <w:abstractNum w:abstractNumId="5">
+  <w:abstractNum w:abstractNumId="5" w15:restartNumberingAfterBreak="0">
     <w:nsid w:val="55160288"/>
     <w:multiLevelType w:val="hybridMultilevel"/>
     <w:tmpl w:val="81DA0654"/>
@@ -3863,7 +3445,7 @@
       </w:rPr>
     </w:lvl>
   </w:abstractNum>
-  <w:abstractNum w:abstractNumId="6">
+  <w:abstractNum w:abstractNumId="6" w15:restartNumberingAfterBreak="0">
     <w:nsid w:val="74077899"/>
     <w:multiLevelType w:val="hybridMultilevel"/>
     <w:tmpl w:val="B7ACE1A8"/>
@@ -3976,7 +3558,7 @@
       </w:rPr>
     </w:lvl>
   </w:abstractNum>
-  <w:abstractNum w:abstractNumId="7">
+  <w:abstractNum w:abstractNumId="7" w15:restartNumberingAfterBreak="0">
     <w:nsid w:val="790207F5"/>
     <w:multiLevelType w:val="hybridMultilevel"/>
     <w:tmpl w:val="D8966DAE"/>
@@ -4089,7 +3671,7 @@
       </w:rPr>
     </w:lvl>
   </w:abstractNum>
-  <w:abstractNum w:abstractNumId="8">
+  <w:abstractNum w:abstractNumId="8" w15:restartNumberingAfterBreak="0">
     <w:nsid w:val="79410320"/>
     <w:multiLevelType w:val="hybridMultilevel"/>
     <w:tmpl w:val="277C0B26"/>
@@ -4175,7 +3757,7 @@
       </w:pPr>
     </w:lvl>
   </w:abstractNum>
-  <w:abstractNum w:abstractNumId="9">
+  <w:abstractNum w:abstractNumId="9" w15:restartNumberingAfterBreak="0">
     <w:nsid w:val="7A04344A"/>
     <w:multiLevelType w:val="hybridMultilevel"/>
     <w:tmpl w:val="70201FEE"/>
@@ -4288,7 +3870,7 @@
       </w:rPr>
     </w:lvl>
   </w:abstractNum>
-  <w:abstractNum w:abstractNumId="10">
+  <w:abstractNum w:abstractNumId="10" w15:restartNumberingAfterBreak="0">
     <w:nsid w:val="7FB9212E"/>
     <w:multiLevelType w:val="hybridMultilevel"/>
     <w:tmpl w:val="3E40A4AC"/>
@@ -4438,7 +4020,7 @@
 </file>
 
 <file path=word/styles.xml><?xml version="1.0" encoding="utf-8"?>
-<w:styles xmlns:mc="http://schemas.openxmlformats.org/markup-compatibility/2006" xmlns:r="http://schemas.openxmlformats.org/officeDocument/2006/relationships" xmlns:w="http://schemas.openxmlformats.org/wordprocessingml/2006/main" xmlns:w14="http://schemas.microsoft.com/office/word/2010/wordml" xmlns:w15="http://schemas.microsoft.com/office/word/2012/wordml" mc:Ignorable="w14 w15">
+<w:styles xmlns:mc="http://schemas.openxmlformats.org/markup-compatibility/2006" xmlns:r="http://schemas.openxmlformats.org/officeDocument/2006/relationships" xmlns:w="http://schemas.openxmlformats.org/wordprocessingml/2006/main" xmlns:w14="http://schemas.microsoft.com/office/word/2010/wordml" xmlns:w15="http://schemas.microsoft.com/office/word/2012/wordml" xmlns:w16cex="http://schemas.microsoft.com/office/word/2018/wordml/cex" xmlns:w16cid="http://schemas.microsoft.com/office/word/2016/wordml/cid" xmlns:w16="http://schemas.microsoft.com/office/word/2018/wordml" xmlns:w16sdtdh="http://schemas.microsoft.com/office/word/2020/wordml/sdtdatahash" xmlns:w16se="http://schemas.microsoft.com/office/word/2015/wordml/symex" mc:Ignorable="w14 w15 w16se w16cid w16 w16cex w16sdtdh">
   <w:docDefaults>
     <w:rPrDefault>
       <w:rPr>
@@ -4454,7 +4036,7 @@
       </w:pPr>
     </w:pPrDefault>
   </w:docDefaults>
-  <w:latentStyles w:defLockedState="0" w:defUIPriority="99" w:defSemiHidden="0" w:defUnhideWhenUsed="0" w:defQFormat="0" w:count="371">
+  <w:latentStyles w:defLockedState="0" w:defUIPriority="99" w:defSemiHidden="0" w:defUnhideWhenUsed="0" w:defQFormat="0" w:count="376">
     <w:lsdException w:name="Normal" w:uiPriority="0" w:qFormat="1"/>
     <w:lsdException w:name="heading 1" w:uiPriority="9" w:qFormat="1"/>
     <w:lsdException w:name="heading 2" w:semiHidden="1" w:uiPriority="9" w:unhideWhenUsed="1" w:qFormat="1"/>
@@ -4560,7 +4142,6 @@
     <w:lsdException w:name="HTML Sample" w:semiHidden="1" w:unhideWhenUsed="1"/>
     <w:lsdException w:name="HTML Typewriter" w:semiHidden="1" w:unhideWhenUsed="1"/>
     <w:lsdException w:name="HTML Variable" w:semiHidden="1" w:unhideWhenUsed="1"/>
-    <w:lsdException w:name="Normal Table" w:semiHidden="1" w:unhideWhenUsed="1"/>
     <w:lsdException w:name="annotation subject" w:semiHidden="1" w:unhideWhenUsed="1"/>
     <w:lsdException w:name="No List" w:semiHidden="1" w:unhideWhenUsed="1"/>
     <w:lsdException w:name="Outline List 1" w:semiHidden="1" w:unhideWhenUsed="1"/>
@@ -4603,11 +4184,8 @@
     <w:lsdException w:name="Table Contemporary" w:semiHidden="1" w:unhideWhenUsed="1"/>
     <w:lsdException w:name="Table Elegant" w:semiHidden="1" w:unhideWhenUsed="1"/>
     <w:lsdException w:name="Table Professional" w:semiHidden="1" w:unhideWhenUsed="1"/>
-    <w:lsdException w:name="Table Subtle 1" w:semiHidden="1" w:unhideWhenUsed="1"/>
     <w:lsdException w:name="Table Subtle 2" w:semiHidden="1" w:unhideWhenUsed="1"/>
     <w:lsdException w:name="Table Web 1" w:semiHidden="1" w:unhideWhenUsed="1"/>
-    <w:lsdException w:name="Table Web 2" w:semiHidden="1" w:unhideWhenUsed="1"/>
-    <w:lsdException w:name="Table Web 3" w:semiHidden="1" w:unhideWhenUsed="1"/>
     <w:lsdException w:name="Balloon Text" w:semiHidden="1" w:unhideWhenUsed="1"/>
     <w:lsdException w:name="Table Grid" w:uiPriority="39"/>
     <w:lsdException w:name="Table Theme" w:semiHidden="1" w:unhideWhenUsed="1"/>
@@ -4826,6 +4404,11 @@
     <w:lsdException w:name="List Table 5 Dark Accent 6" w:uiPriority="50"/>
     <w:lsdException w:name="List Table 6 Colorful Accent 6" w:uiPriority="51"/>
     <w:lsdException w:name="List Table 7 Colorful Accent 6" w:uiPriority="52"/>
+    <w:lsdException w:name="Mention" w:semiHidden="1" w:unhideWhenUsed="1"/>
+    <w:lsdException w:name="Smart Hyperlink" w:semiHidden="1" w:unhideWhenUsed="1"/>
+    <w:lsdException w:name="Hashtag" w:semiHidden="1" w:unhideWhenUsed="1"/>
+    <w:lsdException w:name="Unresolved Mention" w:semiHidden="1" w:unhideWhenUsed="1"/>
+    <w:lsdException w:name="Smart Link" w:semiHidden="1" w:unhideWhenUsed="1"/>
   </w:latentStyles>
   <w:style w:type="paragraph" w:default="1" w:styleId="Normal">
     <w:name w:val="Normal"/>
@@ -4967,7 +4550,7 @@
       <w:lang w:val="es-ES"/>
     </w:rPr>
   </w:style>
-  <w:style w:type="paragraph" w:styleId="TtulodeTDC">
+  <w:style w:type="paragraph" w:styleId="TtuloTDC">
     <w:name w:val="TOC Heading"/>
     <w:basedOn w:val="Ttulo1"/>
     <w:next w:val="Normal"/>

</xml_diff>